<commit_message>
edited the code in index.php
</commit_message>
<xml_diff>
--- a/cahier_des_charges.docx
+++ b/cahier_des_charges.docx
@@ -93,8 +93,19 @@
     </w:p>
     <w:p>
       <w:r>
-        <w:t xml:space="preserve">Mise en place d’un chat général libre en utilisant HTML CSS, JavaScript </w:t>
-      </w:r>
+        <w:t xml:space="preserve">Mise en place d’un chat général libre en utilisant HTML </w:t>
+      </w:r>
+      <w:proofErr w:type="gramStart"/>
+      <w:r>
+        <w:t xml:space="preserve">CSS, </w:t>
+      </w:r>
+      <w:r>
+        <w:t xml:space="preserve"> </w:t>
+      </w:r>
+      <w:r>
+        <w:t>PHP</w:t>
+      </w:r>
+      <w:proofErr w:type="gramEnd"/>
     </w:p>
     <w:p/>
     <w:p>
@@ -155,7 +166,13 @@
         </w:numPr>
       </w:pPr>
       <w:r>
-        <w:t>Liste des messages avec affichage du pseudonyme, ainsi que du contenu.</w:t>
+        <w:t>Liste des messages avec affichage du pseudonyme, ainsi que du contenu</w:t>
+      </w:r>
+      <w:r>
+        <w:t xml:space="preserve"> du message</w:t>
+      </w:r>
+      <w:r>
+        <w:t>.</w:t>
       </w:r>
     </w:p>
     <w:p>
@@ -227,6 +244,7 @@
         </w:numPr>
       </w:pPr>
       <w:r>
+        <w:lastRenderedPageBreak/>
         <w:t xml:space="preserve">Pas de login obligatoire ni de compte </w:t>
       </w:r>
     </w:p>
@@ -235,7 +253,6 @@
         <w:pStyle w:val="Titre2"/>
       </w:pPr>
       <w:r>
-        <w:lastRenderedPageBreak/>
         <w:t xml:space="preserve">Message </w:t>
       </w:r>
     </w:p>
@@ -301,6 +318,9 @@
         <w:t>S +</w:t>
       </w:r>
       <w:r>
+        <w:t xml:space="preserve"> </w:t>
+      </w:r>
+      <w:r>
         <w:t>PHP</w:t>
       </w:r>
     </w:p>
@@ -325,7 +345,25 @@
         </w:numPr>
       </w:pPr>
       <w:r>
-        <w:t>Fichier txt pour stocker les messages</w:t>
+        <w:t xml:space="preserve">Base de </w:t>
+      </w:r>
+      <w:r>
+        <w:t>données</w:t>
+      </w:r>
+      <w:r>
+        <w:t xml:space="preserve"> en </w:t>
+      </w:r>
+      <w:r>
+        <w:t>SQL</w:t>
+      </w:r>
+      <w:r>
+        <w:t xml:space="preserve"> (</w:t>
+      </w:r>
+      <w:r>
+        <w:t>provisoire</w:t>
+      </w:r>
+      <w:r>
+        <w:t>)</w:t>
       </w:r>
     </w:p>
     <w:p>
@@ -374,11 +412,29 @@
           <w:b/>
           <w:bCs/>
         </w:rPr>
-        <w:t>000webhost</w:t>
+        <w:t>000</w:t>
+      </w:r>
+      <w:proofErr w:type="gramStart"/>
+      <w:r>
+        <w:rPr>
+          <w:b/>
+          <w:bCs/>
+        </w:rPr>
+        <w:t>webhost</w:t>
       </w:r>
       <w:r>
         <w:t>)</w:t>
       </w:r>
+      <w:r>
+        <w:t>(</w:t>
+      </w:r>
+      <w:proofErr w:type="gramEnd"/>
+      <w:r>
+        <w:t>provisoire</w:t>
+      </w:r>
+      <w:r>
+        <w:t>)</w:t>
+      </w:r>
     </w:p>
     <w:p>
       <w:pPr>
@@ -386,6 +442,21 @@
       </w:pPr>
       <w:r>
         <w:t xml:space="preserve">Organisation du projet </w:t>
+      </w:r>
+    </w:p>
+    <w:p>
+      <w:pPr>
+        <w:rPr>
+          <w:b/>
+          <w:bCs/>
+        </w:rPr>
+      </w:pPr>
+      <w:r>
+        <w:rPr>
+          <w:b/>
+          <w:bCs/>
+        </w:rPr>
+        <w:t>Fichiers principaux</w:t>
       </w:r>
     </w:p>
     <w:p>
@@ -396,9 +467,11 @@
           <w:numId w:val="7"/>
         </w:numPr>
       </w:pPr>
-      <w:r>
-        <w:t>Fichiers principaux</w:t>
-      </w:r>
+      <w:proofErr w:type="spellStart"/>
+      <w:r>
+        <w:t>Anarchy.php</w:t>
+      </w:r>
+      <w:proofErr w:type="spellEnd"/>
     </w:p>
     <w:p>
       <w:pPr>
@@ -408,9 +481,11 @@
           <w:numId w:val="7"/>
         </w:numPr>
       </w:pPr>
-      <w:r>
-        <w:t>Fichier.html</w:t>
-      </w:r>
+      <w:proofErr w:type="spellStart"/>
+      <w:r>
+        <w:t>Get_messages.php</w:t>
+      </w:r>
+      <w:proofErr w:type="spellEnd"/>
     </w:p>
     <w:p>
       <w:pPr>
@@ -420,9 +495,11 @@
           <w:numId w:val="7"/>
         </w:numPr>
       </w:pPr>
-      <w:r>
-        <w:t>Style.css</w:t>
-      </w:r>
+      <w:proofErr w:type="spellStart"/>
+      <w:r>
+        <w:t>Index.php</w:t>
+      </w:r>
+      <w:proofErr w:type="spellEnd"/>
     </w:p>
     <w:p>
       <w:pPr>
@@ -432,9 +509,17 @@
           <w:numId w:val="7"/>
         </w:numPr>
       </w:pPr>
-      <w:r>
-        <w:t>Script.js</w:t>
-      </w:r>
+      <w:proofErr w:type="spellStart"/>
+      <w:r>
+        <w:t>s</w:t>
+      </w:r>
+      <w:r>
+        <w:t>end</w:t>
+      </w:r>
+      <w:r>
+        <w:t>_images.php</w:t>
+      </w:r>
+      <w:proofErr w:type="spellEnd"/>
     </w:p>
     <w:p>
       <w:pPr>
@@ -444,15 +529,11 @@
           <w:numId w:val="7"/>
         </w:numPr>
       </w:pPr>
-      <w:r>
-        <w:t>m</w:t>
-      </w:r>
-      <w:r>
-        <w:t>essage.</w:t>
-      </w:r>
-      <w:r>
-        <w:t>txt</w:t>
-      </w:r>
+      <w:proofErr w:type="spellStart"/>
+      <w:r>
+        <w:t>send_messages.php</w:t>
+      </w:r>
+      <w:proofErr w:type="spellEnd"/>
     </w:p>
     <w:sectPr>
       <w:pgSz w:w="11906" w:h="16838"/>

</xml_diff>